<commit_message>
CM & UR UPDATED
</commit_message>
<xml_diff>
--- a/Source Files/User Requirement.docx
+++ b/Source Files/User Requirement.docx
@@ -340,21 +340,14 @@
                 <w:sz w:val="20"/>
                 <w:szCs w:val="20"/>
               </w:rPr>
-              <w:t xml:space="preserve">O sistema deverá permitir que qualquer administrador efetue o cadastro de um novo administrador, o administrador será cadastrado e efetuará o login no sistema utilizando as seguintes informações: Login (texto de no mínimo 3 e no máximo 16 letras, </w:t>
-            </w:r>
-            <w:r>
-              <w:rPr>
-                <w:sz w:val="20"/>
-                <w:szCs w:val="20"/>
-              </w:rPr>
-              <w:t>chave primária</w:t>
-            </w:r>
-            <w:r>
-              <w:rPr>
-                <w:sz w:val="20"/>
-                <w:szCs w:val="20"/>
-              </w:rPr>
-              <w:t>) e Senha (texto de no mínimo 3 e no máximo 16 letras).</w:t>
+              <w:t>O sistema deverá permitir que qualquer administrador efetue o cadastro de um novo administrador, o administrador será cadastrado e efetuará o login no sistema utilizando as seguintes informações: Login e Senha.</w:t>
+            </w:r>
+            <w:r>
+              <w:rPr>
+                <w:sz w:val="20"/>
+                <w:szCs w:val="20"/>
+              </w:rPr>
+              <w:t xml:space="preserve"> Além disso, um administrador possui: Nome, Descrição, Foto e Contado, que podem ser editados posteriormente.</w:t>
             </w:r>
           </w:p>
         </w:tc>
@@ -480,35 +473,42 @@
                 <w:sz w:val="20"/>
                 <w:szCs w:val="20"/>
               </w:rPr>
-              <w:t xml:space="preserve">O sistema deverá permitir que qualquer usuário efetue um cadastro com as seguintes informações: Nome (texto de no mínimo 3 letras e no máximo 32 letras), </w:t>
-            </w:r>
-            <w:r>
-              <w:rPr>
-                <w:sz w:val="20"/>
-                <w:szCs w:val="20"/>
-              </w:rPr>
-              <w:t>E-mail</w:t>
-            </w:r>
-            <w:r>
-              <w:rPr>
-                <w:sz w:val="20"/>
-                <w:szCs w:val="20"/>
-              </w:rPr>
-              <w:t xml:space="preserve"> (texto de no mínimo 3 letras e no máximo 48 letras</w:t>
-            </w:r>
-            <w:r>
-              <w:rPr>
-                <w:sz w:val="20"/>
-                <w:szCs w:val="20"/>
-              </w:rPr>
-              <w:t>, chave primária</w:t>
-            </w:r>
-            <w:r>
-              <w:rPr>
-                <w:sz w:val="20"/>
-                <w:szCs w:val="20"/>
-              </w:rPr>
-              <w:t xml:space="preserve">), Telefone (inteiro), Senha (texto de no mínimo 3 letras e no máximo 32 letras). Ele efetuará o login no sistema utilizando </w:t>
+              <w:t xml:space="preserve">O sistema deverá permitir que qualquer usuário efetue um cadastro com as seguintes informações: Nome, </w:t>
+            </w:r>
+            <w:r>
+              <w:rPr>
+                <w:sz w:val="20"/>
+                <w:szCs w:val="20"/>
+              </w:rPr>
+              <w:t>E-m</w:t>
+            </w:r>
+            <w:r>
+              <w:rPr>
+                <w:sz w:val="20"/>
+                <w:szCs w:val="20"/>
+              </w:rPr>
+              <w:t>ail</w:t>
+            </w:r>
+            <w:r>
+              <w:rPr>
+                <w:sz w:val="20"/>
+                <w:szCs w:val="20"/>
+              </w:rPr>
+              <w:t>, Telefone</w:t>
+            </w:r>
+            <w:r>
+              <w:rPr>
+                <w:sz w:val="20"/>
+                <w:szCs w:val="20"/>
+              </w:rPr>
+              <w:t xml:space="preserve"> e</w:t>
+            </w:r>
+            <w:r>
+              <w:rPr>
+                <w:sz w:val="20"/>
+                <w:szCs w:val="20"/>
+              </w:rPr>
+              <w:t xml:space="preserve"> Senha. Ele efetuará o login no sistema utilizando </w:t>
             </w:r>
             <w:r>
               <w:rPr>
@@ -662,21 +662,7 @@
                 <w:sz w:val="20"/>
                 <w:szCs w:val="20"/>
               </w:rPr>
-              <w:t xml:space="preserve"> (</w:t>
-            </w:r>
-            <w:r>
-              <w:rPr>
-                <w:sz w:val="20"/>
-                <w:szCs w:val="20"/>
-              </w:rPr>
-              <w:t>link da imagem, chave primária</w:t>
-            </w:r>
-            <w:r>
-              <w:rPr>
-                <w:sz w:val="20"/>
-                <w:szCs w:val="20"/>
-              </w:rPr>
-              <w:t xml:space="preserve">), Data De </w:t>
+              <w:t xml:space="preserve">, Data De </w:t>
             </w:r>
             <w:r>
               <w:rPr>
@@ -690,21 +676,14 @@
                 <w:sz w:val="20"/>
                 <w:szCs w:val="20"/>
               </w:rPr>
-              <w:t>, Destaque (boolean</w:t>
-            </w:r>
-            <w:r>
-              <w:rPr>
-                <w:sz w:val="20"/>
-                <w:szCs w:val="20"/>
-              </w:rPr>
-              <w:t>o</w:t>
-            </w:r>
-            <w:r>
-              <w:rPr>
-                <w:sz w:val="20"/>
-                <w:szCs w:val="20"/>
-              </w:rPr>
-              <w:t>)</w:t>
+              <w:t>,</w:t>
+            </w:r>
+            <w:r>
+              <w:rPr>
+                <w:sz w:val="20"/>
+                <w:szCs w:val="20"/>
+              </w:rPr>
+              <w:t xml:space="preserve"> Destaque</w:t>
             </w:r>
             <w:r>
               <w:rPr>
@@ -718,7 +697,21 @@
                 <w:sz w:val="20"/>
                 <w:szCs w:val="20"/>
               </w:rPr>
-              <w:t xml:space="preserve"> serão associadas ao administrador que fez upload (chave estrangeira).</w:t>
+              <w:t xml:space="preserve"> serão associadas ao administrador que fez</w:t>
+            </w:r>
+            <w:r>
+              <w:rPr>
+                <w:sz w:val="20"/>
+                <w:szCs w:val="20"/>
+              </w:rPr>
+              <w:t xml:space="preserve"> o upload</w:t>
+            </w:r>
+            <w:r>
+              <w:rPr>
+                <w:sz w:val="20"/>
+                <w:szCs w:val="20"/>
+              </w:rPr>
+              <w:t>.</w:t>
             </w:r>
           </w:p>
         </w:tc>
@@ -970,35 +963,35 @@
                 <w:sz w:val="20"/>
                 <w:szCs w:val="20"/>
               </w:rPr>
-              <w:t>O sistema deverá permitir que administradores criem eventos utilizando as seguintes informações: Nome (texto de no máximo 32 letras</w:t>
-            </w:r>
-            <w:r>
-              <w:rPr>
-                <w:sz w:val="20"/>
-                <w:szCs w:val="20"/>
-              </w:rPr>
-              <w:t>, chave primária</w:t>
-            </w:r>
-            <w:r>
-              <w:rPr>
-                <w:sz w:val="20"/>
-                <w:szCs w:val="20"/>
-              </w:rPr>
-              <w:t>), Descrição (texto de no máximo 256 letras), Data de Início/Término, Banner (</w:t>
-            </w:r>
-            <w:r>
-              <w:rPr>
-                <w:sz w:val="20"/>
-                <w:szCs w:val="20"/>
-              </w:rPr>
-              <w:t xml:space="preserve">link da </w:t>
-            </w:r>
-            <w:r>
-              <w:rPr>
-                <w:sz w:val="20"/>
-                <w:szCs w:val="20"/>
-              </w:rPr>
-              <w:t>imagem). Não podem ocorrer dois eventos simultaneamente.</w:t>
+              <w:t>O sistema deverá permitir que administradores criem eventos utilizando as seguintes informações: Nome, Descriçã</w:t>
+            </w:r>
+            <w:r>
+              <w:rPr>
+                <w:sz w:val="20"/>
+                <w:szCs w:val="20"/>
+              </w:rPr>
+              <w:t>o</w:t>
+            </w:r>
+            <w:r>
+              <w:rPr>
+                <w:sz w:val="20"/>
+                <w:szCs w:val="20"/>
+              </w:rPr>
+              <w:t>, Data de Início/Término</w:t>
+            </w:r>
+            <w:r>
+              <w:rPr>
+                <w:sz w:val="20"/>
+                <w:szCs w:val="20"/>
+              </w:rPr>
+              <w:t xml:space="preserve"> e</w:t>
+            </w:r>
+            <w:r>
+              <w:rPr>
+                <w:sz w:val="20"/>
+                <w:szCs w:val="20"/>
+              </w:rPr>
+              <w:t xml:space="preserve"> Banner. Não podem ocorrer dois eventos simultaneamente.</w:t>
             </w:r>
           </w:p>
         </w:tc>
@@ -1034,7 +1027,6 @@
                 <w:sz w:val="20"/>
                 <w:szCs w:val="20"/>
               </w:rPr>
-              <w:lastRenderedPageBreak/>
               <w:t>RF06</w:t>
             </w:r>
           </w:p>
@@ -1294,6 +1286,7 @@
                 <w:sz w:val="20"/>
                 <w:szCs w:val="20"/>
               </w:rPr>
+              <w:lastRenderedPageBreak/>
               <w:t>RF08</w:t>
             </w:r>
           </w:p>
@@ -1510,14 +1503,14 @@
                 <w:sz w:val="20"/>
                 <w:szCs w:val="20"/>
               </w:rPr>
-              <w:t>O sistema deverá permitir que administradores editem seu perfil utilizando as seguintes informações: Nome (texto de no mínimo 3 letras e no máximo 32 letras), Descrição (texto de no máximo 512 letras), Foto (imagem)</w:t>
-            </w:r>
-            <w:r>
-              <w:rPr>
-                <w:sz w:val="20"/>
-                <w:szCs w:val="20"/>
-              </w:rPr>
-              <w:t>, Contato (texto de no máximo 256 letras)</w:t>
+              <w:t xml:space="preserve">O sistema deverá permitir que administradores editem </w:t>
+            </w:r>
+            <w:r>
+              <w:rPr>
+                <w:sz w:val="20"/>
+                <w:szCs w:val="20"/>
+              </w:rPr>
+              <w:t>as informações de seu perfil</w:t>
             </w:r>
             <w:r>
               <w:rPr>
@@ -1790,14 +1783,28 @@
                 <w:sz w:val="20"/>
                 <w:szCs w:val="20"/>
               </w:rPr>
-              <w:t xml:space="preserve">ID (serial, chave primária), </w:t>
-            </w:r>
-            <w:r>
-              <w:rPr>
-                <w:sz w:val="20"/>
-                <w:szCs w:val="20"/>
-              </w:rPr>
-              <w:t>Usuário (chave estrangeira), Nota (um inteiro que varia de 1 a 5), Descrição (texto de no máximo 256 letras), Data. As 5 mensagens mais recentes aparecerão na página inicial.</w:t>
+              <w:t xml:space="preserve">ID, </w:t>
+            </w:r>
+            <w:r>
+              <w:rPr>
+                <w:sz w:val="20"/>
+                <w:szCs w:val="20"/>
+              </w:rPr>
+              <w:t xml:space="preserve">Usuário, Nota, Descrição </w:t>
+            </w:r>
+            <w:r>
+              <w:rPr>
+                <w:sz w:val="20"/>
+                <w:szCs w:val="20"/>
+              </w:rPr>
+              <w:t>e</w:t>
+            </w:r>
+            <w:r>
+              <w:rPr>
+                <w:sz w:val="20"/>
+                <w:szCs w:val="20"/>
+              </w:rPr>
+              <w:t xml:space="preserve"> Data. As 5 mensagens mais recentes aparecerão na página inicial.</w:t>
             </w:r>
           </w:p>
         </w:tc>
@@ -2056,73 +2063,17 @@
                 <w:sz w:val="20"/>
                 <w:szCs w:val="20"/>
               </w:rPr>
-              <w:t xml:space="preserve">ID (serial, chave primária), </w:t>
-            </w:r>
-            <w:r>
-              <w:rPr>
-                <w:sz w:val="20"/>
-                <w:szCs w:val="20"/>
-              </w:rPr>
-              <w:t>Usuário (chave estrangeira), Telefone (</w:t>
-            </w:r>
-            <w:r>
-              <w:rPr>
-                <w:sz w:val="20"/>
-                <w:szCs w:val="20"/>
-              </w:rPr>
-              <w:t xml:space="preserve">inteiro, </w:t>
+              <w:t xml:space="preserve">ID, </w:t>
+            </w:r>
+            <w:r>
+              <w:rPr>
+                <w:sz w:val="20"/>
+                <w:szCs w:val="20"/>
+              </w:rPr>
+              <w:t>Usuário, Telefone, Tamanho, Local do Corpo, Referências, Responsável e Preço</w:t>
             </w:r>
             <w:bookmarkStart w:id="0" w:name="_GoBack"/>
             <w:bookmarkEnd w:id="0"/>
-            <w:r>
-              <w:rPr>
-                <w:sz w:val="20"/>
-                <w:szCs w:val="20"/>
-              </w:rPr>
-              <w:t>chave estrangeira</w:t>
-            </w:r>
-            <w:r>
-              <w:rPr>
-                <w:sz w:val="20"/>
-                <w:szCs w:val="20"/>
-              </w:rPr>
-              <w:t xml:space="preserve">), Tamanho (inteiro), Local do Corpo (texto de no máximo 32 letras), Referências (lista de </w:t>
-            </w:r>
-            <w:r>
-              <w:rPr>
-                <w:sz w:val="20"/>
-                <w:szCs w:val="20"/>
-              </w:rPr>
-              <w:t xml:space="preserve">5 links para </w:t>
-            </w:r>
-            <w:r>
-              <w:rPr>
-                <w:sz w:val="20"/>
-                <w:szCs w:val="20"/>
-              </w:rPr>
-              <w:t>imagens), Responsável (texto de no mínimo 3 e no máximo 16 letras, começa em branco</w:t>
-            </w:r>
-            <w:r>
-              <w:rPr>
-                <w:sz w:val="20"/>
-                <w:szCs w:val="20"/>
-              </w:rPr>
-              <w:t>, chave estrangeira</w:t>
-            </w:r>
-            <w:r>
-              <w:rPr>
-                <w:sz w:val="20"/>
-                <w:szCs w:val="20"/>
-              </w:rPr>
-              <w:t>) e Preço (numérico 6,2, começa em branco</w:t>
-            </w:r>
-            <w:r>
-              <w:rPr>
-                <w:sz w:val="20"/>
-                <w:szCs w:val="20"/>
-              </w:rPr>
-              <w:t>)</w:t>
-            </w:r>
             <w:r>
               <w:rPr>
                 <w:sz w:val="20"/>
@@ -2339,7 +2290,6 @@
                 <w:sz w:val="20"/>
                 <w:szCs w:val="20"/>
               </w:rPr>
-              <w:lastRenderedPageBreak/>
               <w:t>RF15</w:t>
             </w:r>
           </w:p>
@@ -2447,6 +2397,7 @@
         <w:rPr>
           <w:noProof/>
         </w:rPr>
+        <w:lastRenderedPageBreak/>
         <w:drawing>
           <wp:inline distT="114300" distB="114300" distL="114300" distR="114300" wp14:anchorId="26DF5EEA" wp14:editId="62490D66">
             <wp:extent cx="5731200" cy="3454400"/>

</xml_diff>